<commit_message>
fixed due date of preliminary architecture
</commit_message>
<xml_diff>
--- a/p2_plan.docx
+++ b/p2_plan.docx
@@ -542,7 +542,15 @@
                 <w:sz w:val="20"/>
                 <w:szCs w:val="20"/>
               </w:rPr>
-              <w:t>11-Oct</w:t>
+              <w:t>12</w:t>
+            </w:r>
+            <w:r>
+              <w:rPr>
+                <w:rFonts w:ascii="Verdana" w:hAnsi="Verdana"/>
+                <w:sz w:val="20"/>
+                <w:szCs w:val="20"/>
+              </w:rPr>
+              <w:t>-Oct</w:t>
             </w:r>
           </w:p>
         </w:tc>

</xml_diff>

<commit_message>
post-review session changes; also did not take fall break into consideration when we initially put dates
</commit_message>
<xml_diff>
--- a/p2_plan.docx
+++ b/p2_plan.docx
@@ -774,6 +774,37 @@
         </w:trPr>
         <w:tc>
           <w:tcPr>
+            <w:tcW w:w="15300" w:type="dxa"/>
+            <w:gridSpan w:val="9"/>
+            <w:shd w:val="clear" w:color="auto" w:fill="auto"/>
+            <w:noWrap/>
+            <w:vAlign w:val="bottom"/>
+          </w:tcPr>
+          <w:p>
+            <w:pPr>
+              <w:rPr>
+                <w:rFonts w:ascii="Verdana" w:hAnsi="Verdana"/>
+                <w:sz w:val="20"/>
+                <w:szCs w:val="20"/>
+              </w:rPr>
+            </w:pPr>
+            <w:r>
+              <w:rPr>
+                <w:rFonts w:ascii="Verdana" w:hAnsi="Verdana"/>
+                <w:sz w:val="20"/>
+                <w:szCs w:val="20"/>
+              </w:rPr>
+              <w:t xml:space="preserve">We need to flesh out our preliminary architecture and resubmit it to the review team before we can move on to the final architecture. No specific due date for this, but should be done as soon as possible (hopefully before people leave for fall break). </w:t>
+            </w:r>
+          </w:p>
+        </w:tc>
+      </w:tr>
+      <w:tr>
+        <w:trPr>
+          <w:trHeight w:val="260"/>
+        </w:trPr>
+        <w:tc>
+          <w:tcPr>
             <w:tcW w:w="990" w:type="dxa"/>
             <w:shd w:val="clear" w:color="auto" w:fill="auto"/>
             <w:noWrap/>
@@ -794,7 +825,7 @@
                 <w:sz w:val="20"/>
                 <w:szCs w:val="20"/>
               </w:rPr>
-              <w:t>21-Oct</w:t>
+              <w:t>TBD</w:t>
             </w:r>
           </w:p>
         </w:tc>
@@ -905,7 +936,7 @@
                 <w:sz w:val="20"/>
                 <w:szCs w:val="20"/>
               </w:rPr>
-              <w:t>20-Oct</w:t>
+              <w:t>TBD</w:t>
             </w:r>
           </w:p>
         </w:tc>
@@ -931,7 +962,7 @@
                 <w:sz w:val="20"/>
                 <w:szCs w:val="20"/>
               </w:rPr>
-              <w:t>21-Oct</w:t>
+              <w:t>TBD</w:t>
             </w:r>
           </w:p>
         </w:tc>

</xml_diff>

<commit_message>
more information about design review and final architectur
</commit_message>
<xml_diff>
--- a/p2_plan.docx
+++ b/p2_plan.docx
@@ -17,15 +17,15 @@
         <w:tblLook w:val="0000"/>
       </w:tblPr>
       <w:tblGrid>
-        <w:gridCol w:w="990"/>
-        <w:gridCol w:w="1467"/>
-        <w:gridCol w:w="1143"/>
-        <w:gridCol w:w="1438"/>
-        <w:gridCol w:w="1139"/>
+        <w:gridCol w:w="989"/>
+        <w:gridCol w:w="1465"/>
+        <w:gridCol w:w="1332"/>
+        <w:gridCol w:w="1425"/>
+        <w:gridCol w:w="1137"/>
         <w:gridCol w:w="1034"/>
-        <w:gridCol w:w="1689"/>
-        <w:gridCol w:w="3160"/>
-        <w:gridCol w:w="3240"/>
+        <w:gridCol w:w="1685"/>
+        <w:gridCol w:w="3080"/>
+        <w:gridCol w:w="3153"/>
       </w:tblGrid>
       <w:tr>
         <w:trPr>
@@ -825,7 +825,7 @@
                 <w:sz w:val="20"/>
                 <w:szCs w:val="20"/>
               </w:rPr>
-              <w:t>TBD</w:t>
+              <w:t>The review session itself: 10/26</w:t>
             </w:r>
           </w:p>
         </w:tc>
@@ -875,9 +875,62 @@
                 <w:sz w:val="20"/>
                 <w:szCs w:val="20"/>
               </w:rPr>
+              <w:t xml:space="preserve">Moderator: </w:t>
+            </w:r>
+            <w:r>
+              <w:rPr>
+                <w:rFonts w:ascii="Verdana" w:hAnsi="Verdana"/>
+                <w:sz w:val="20"/>
+                <w:szCs w:val="20"/>
+              </w:rPr>
               <w:t>Robin</w:t>
             </w:r>
           </w:p>
+          <w:p>
+            <w:pPr>
+              <w:rPr>
+                <w:rFonts w:ascii="Verdana" w:hAnsi="Verdana"/>
+                <w:sz w:val="20"/>
+                <w:szCs w:val="20"/>
+              </w:rPr>
+            </w:pPr>
+          </w:p>
+          <w:p>
+            <w:pPr>
+              <w:rPr>
+                <w:rFonts w:ascii="Verdana" w:hAnsi="Verdana"/>
+                <w:sz w:val="20"/>
+                <w:szCs w:val="20"/>
+              </w:rPr>
+            </w:pPr>
+            <w:r>
+              <w:rPr>
+                <w:rFonts w:ascii="Verdana" w:hAnsi="Verdana"/>
+                <w:sz w:val="20"/>
+                <w:szCs w:val="20"/>
+              </w:rPr>
+              <w:t>Scribe:</w:t>
+            </w:r>
+          </w:p>
+          <w:p>
+            <w:pPr>
+              <w:rPr>
+                <w:rFonts w:ascii="Verdana" w:hAnsi="Verdana"/>
+                <w:sz w:val="20"/>
+                <w:szCs w:val="20"/>
+              </w:rPr>
+            </w:pPr>
+            <w:proofErr w:type="spellStart"/>
+            <w:r>
+              <w:rPr>
+                <w:rFonts w:ascii="Verdana" w:hAnsi="Verdana"/>
+                <w:sz w:val="20"/>
+                <w:szCs w:val="20"/>
+              </w:rPr>
+              <w:t>Skyler</w:t>
+            </w:r>
+            <w:proofErr w:type="spellEnd"/>
+          </w:p>
         </w:tc>
         <w:tc>
           <w:tcPr>
@@ -894,23 +947,30 @@
                 <w:szCs w:val="20"/>
               </w:rPr>
             </w:pPr>
-            <w:proofErr w:type="gramStart"/>
-            <w:r>
-              <w:rPr>
-                <w:rFonts w:ascii="Verdana" w:hAnsi="Verdana"/>
-                <w:sz w:val="20"/>
-                <w:szCs w:val="20"/>
-              </w:rPr>
-              <w:t>depends</w:t>
-            </w:r>
-            <w:proofErr w:type="gramEnd"/>
-            <w:r>
-              <w:rPr>
-                <w:rFonts w:ascii="Verdana" w:hAnsi="Verdana"/>
-                <w:sz w:val="20"/>
-                <w:szCs w:val="20"/>
-              </w:rPr>
-              <w:t xml:space="preserve"> on other group's availability</w:t>
+            <w:r>
+              <w:rPr>
+                <w:rFonts w:ascii="Verdana" w:hAnsi="Verdana"/>
+                <w:sz w:val="20"/>
+                <w:szCs w:val="20"/>
+              </w:rPr>
+              <w:t>Send individual notes:</w:t>
+            </w:r>
+          </w:p>
+          <w:p>
+            <w:pPr>
+              <w:rPr>
+                <w:rFonts w:ascii="Verdana" w:hAnsi="Verdana"/>
+                <w:sz w:val="20"/>
+                <w:szCs w:val="20"/>
+              </w:rPr>
+            </w:pPr>
+            <w:r>
+              <w:rPr>
+                <w:rFonts w:ascii="Verdana" w:hAnsi="Verdana"/>
+                <w:sz w:val="20"/>
+                <w:szCs w:val="20"/>
+              </w:rPr>
+              <w:t>10/24</w:t>
             </w:r>
           </w:p>
         </w:tc>
@@ -936,7 +996,7 @@
                 <w:sz w:val="20"/>
                 <w:szCs w:val="20"/>
               </w:rPr>
-              <w:t>TBD</w:t>
+              <w:t>10/25</w:t>
             </w:r>
           </w:p>
         </w:tc>
@@ -949,20 +1009,19 @@
           </w:tcPr>
           <w:p>
             <w:pPr>
-              <w:jc w:val="right"/>
-              <w:rPr>
-                <w:rFonts w:ascii="Verdana" w:hAnsi="Verdana"/>
-                <w:sz w:val="20"/>
-                <w:szCs w:val="20"/>
-              </w:rPr>
-            </w:pPr>
-            <w:r>
-              <w:rPr>
-                <w:rFonts w:ascii="Verdana" w:hAnsi="Verdana"/>
-                <w:sz w:val="20"/>
-                <w:szCs w:val="20"/>
-              </w:rPr>
-              <w:t>TBD</w:t>
+              <w:rPr>
+                <w:rFonts w:ascii="Verdana" w:hAnsi="Verdana"/>
+                <w:sz w:val="20"/>
+                <w:szCs w:val="20"/>
+              </w:rPr>
+            </w:pPr>
+            <w:r>
+              <w:rPr>
+                <w:rFonts w:ascii="Verdana" w:hAnsi="Verdana"/>
+                <w:sz w:val="20"/>
+                <w:szCs w:val="20"/>
+              </w:rPr>
+              <w:t>10/26</w:t>
             </w:r>
           </w:p>
         </w:tc>
@@ -1190,79 +1249,190 @@
         </w:tc>
         <w:tc>
           <w:tcPr>
-            <w:tcW w:w="1438" w:type="dxa"/>
-            <w:shd w:val="clear" w:color="auto" w:fill="auto"/>
-            <w:noWrap/>
-            <w:vAlign w:val="bottom"/>
-          </w:tcPr>
-          <w:p>
-            <w:pPr>
-              <w:jc w:val="right"/>
-              <w:rPr>
-                <w:rFonts w:ascii="Verdana" w:hAnsi="Verdana"/>
-                <w:sz w:val="20"/>
-                <w:szCs w:val="20"/>
-              </w:rPr>
-            </w:pPr>
-            <w:r>
-              <w:rPr>
-                <w:rFonts w:ascii="Verdana" w:hAnsi="Verdana"/>
-                <w:sz w:val="20"/>
-                <w:szCs w:val="20"/>
-              </w:rPr>
-              <w:t>22-Oct</w:t>
-            </w:r>
-          </w:p>
-        </w:tc>
-        <w:tc>
-          <w:tcPr>
-            <w:tcW w:w="1139" w:type="dxa"/>
-            <w:shd w:val="clear" w:color="auto" w:fill="auto"/>
-            <w:noWrap/>
-            <w:vAlign w:val="bottom"/>
-          </w:tcPr>
-          <w:p>
-            <w:pPr>
-              <w:jc w:val="right"/>
-              <w:rPr>
-                <w:rFonts w:ascii="Verdana" w:hAnsi="Verdana"/>
-                <w:sz w:val="20"/>
-                <w:szCs w:val="20"/>
-              </w:rPr>
-            </w:pPr>
-            <w:r>
-              <w:rPr>
-                <w:rFonts w:ascii="Verdana" w:hAnsi="Verdana"/>
-                <w:sz w:val="20"/>
-                <w:szCs w:val="20"/>
-              </w:rPr>
-              <w:t>24-Oct</w:t>
-            </w:r>
-          </w:p>
-        </w:tc>
-        <w:tc>
-          <w:tcPr>
-            <w:tcW w:w="1034" w:type="dxa"/>
-            <w:shd w:val="clear" w:color="auto" w:fill="auto"/>
-            <w:noWrap/>
-            <w:vAlign w:val="bottom"/>
-          </w:tcPr>
-          <w:p>
-            <w:pPr>
-              <w:jc w:val="right"/>
-              <w:rPr>
-                <w:rFonts w:ascii="Verdana" w:hAnsi="Verdana"/>
-                <w:sz w:val="20"/>
-                <w:szCs w:val="20"/>
-              </w:rPr>
-            </w:pPr>
-            <w:r>
-              <w:rPr>
-                <w:rFonts w:ascii="Verdana" w:hAnsi="Verdana"/>
-                <w:sz w:val="20"/>
-                <w:szCs w:val="20"/>
-              </w:rPr>
-              <w:t>27-Oct</w:t>
+            <w:tcW w:w="3611" w:type="dxa"/>
+            <w:gridSpan w:val="3"/>
+            <w:shd w:val="clear" w:color="auto" w:fill="auto"/>
+            <w:noWrap/>
+          </w:tcPr>
+          <w:p>
+            <w:pPr>
+              <w:rPr>
+                <w:rFonts w:ascii="Verdana" w:hAnsi="Verdana"/>
+                <w:sz w:val="20"/>
+                <w:szCs w:val="20"/>
+              </w:rPr>
+            </w:pPr>
+            <w:r>
+              <w:rPr>
+                <w:rFonts w:ascii="Verdana" w:hAnsi="Verdana"/>
+                <w:sz w:val="20"/>
+                <w:szCs w:val="20"/>
+              </w:rPr>
+              <w:t xml:space="preserve">Everyone should work on architecture revisions </w:t>
+            </w:r>
+            <w:r>
+              <w:rPr>
+                <w:rFonts w:ascii="Verdana" w:hAnsi="Verdana"/>
+                <w:b/>
+                <w:sz w:val="20"/>
+                <w:szCs w:val="20"/>
+              </w:rPr>
+              <w:t>by 10/26</w:t>
+            </w:r>
+            <w:r>
+              <w:rPr>
+                <w:rFonts w:ascii="Verdana" w:hAnsi="Verdana"/>
+                <w:sz w:val="20"/>
+                <w:szCs w:val="20"/>
+              </w:rPr>
+              <w:t xml:space="preserve"> (when we will meet and discuss).</w:t>
+            </w:r>
+          </w:p>
+          <w:p>
+            <w:pPr>
+              <w:rPr>
+                <w:rFonts w:ascii="Verdana" w:hAnsi="Verdana"/>
+                <w:sz w:val="20"/>
+                <w:szCs w:val="20"/>
+              </w:rPr>
+            </w:pPr>
+            <w:r>
+              <w:rPr>
+                <w:rFonts w:ascii="Verdana" w:hAnsi="Verdana"/>
+                <w:sz w:val="20"/>
+                <w:szCs w:val="20"/>
+              </w:rPr>
+              <w:t xml:space="preserve">Do follow-up on architecture with Rosie after we finish review session with them </w:t>
+            </w:r>
+            <w:r>
+              <w:rPr>
+                <w:rFonts w:ascii="Verdana" w:hAnsi="Verdana"/>
+                <w:b/>
+                <w:sz w:val="20"/>
+                <w:szCs w:val="20"/>
+              </w:rPr>
+              <w:t>on 1</w:t>
+            </w:r>
+            <w:r>
+              <w:rPr>
+                <w:rFonts w:ascii="Verdana" w:hAnsi="Verdana"/>
+                <w:b/>
+                <w:sz w:val="20"/>
+                <w:szCs w:val="20"/>
+              </w:rPr>
+              <w:t>0/26</w:t>
+            </w:r>
+            <w:r>
+              <w:rPr>
+                <w:rFonts w:ascii="Verdana" w:hAnsi="Verdana"/>
+                <w:sz w:val="20"/>
+                <w:szCs w:val="20"/>
+              </w:rPr>
+              <w:t>.</w:t>
+            </w:r>
+          </w:p>
+          <w:p>
+            <w:pPr>
+              <w:rPr>
+                <w:rFonts w:ascii="Verdana" w:hAnsi="Verdana"/>
+                <w:sz w:val="20"/>
+                <w:szCs w:val="20"/>
+              </w:rPr>
+            </w:pPr>
+            <w:proofErr w:type="gramStart"/>
+            <w:r>
+              <w:rPr>
+                <w:rFonts w:ascii="Verdana" w:hAnsi="Verdana"/>
+                <w:sz w:val="20"/>
+                <w:szCs w:val="20"/>
+              </w:rPr>
+              <w:t>Final revisions should be submitted by members</w:t>
+            </w:r>
+            <w:proofErr w:type="gramEnd"/>
+            <w:r>
+              <w:rPr>
+                <w:rFonts w:ascii="Verdana" w:hAnsi="Verdana"/>
+                <w:sz w:val="20"/>
+                <w:szCs w:val="20"/>
+              </w:rPr>
+              <w:t xml:space="preserve"> </w:t>
+            </w:r>
+            <w:r>
+              <w:rPr>
+                <w:rFonts w:ascii="Verdana" w:hAnsi="Verdana"/>
+                <w:b/>
+                <w:sz w:val="20"/>
+                <w:szCs w:val="20"/>
+              </w:rPr>
+              <w:t xml:space="preserve">by </w:t>
+            </w:r>
+            <w:r>
+              <w:rPr>
+                <w:rFonts w:ascii="Verdana" w:hAnsi="Verdana"/>
+                <w:b/>
+                <w:sz w:val="20"/>
+                <w:szCs w:val="20"/>
+              </w:rPr>
+              <w:t>10/27</w:t>
+            </w:r>
+            <w:r>
+              <w:rPr>
+                <w:rFonts w:ascii="Verdana" w:hAnsi="Verdana"/>
+                <w:sz w:val="20"/>
+                <w:szCs w:val="20"/>
+              </w:rPr>
+              <w:t>.</w:t>
+            </w:r>
+          </w:p>
+          <w:p>
+            <w:pPr>
+              <w:rPr>
+                <w:rFonts w:ascii="Verdana" w:hAnsi="Verdana"/>
+                <w:sz w:val="20"/>
+                <w:szCs w:val="20"/>
+              </w:rPr>
+            </w:pPr>
+            <w:r>
+              <w:rPr>
+                <w:rFonts w:ascii="Verdana" w:hAnsi="Verdana"/>
+                <w:sz w:val="20"/>
+                <w:szCs w:val="20"/>
+              </w:rPr>
+              <w:t xml:space="preserve">Owner compiles and submits </w:t>
+            </w:r>
+            <w:r>
+              <w:rPr>
+                <w:rFonts w:ascii="Verdana" w:hAnsi="Verdana"/>
+                <w:b/>
+                <w:sz w:val="20"/>
+                <w:szCs w:val="20"/>
+              </w:rPr>
+              <w:t>by</w:t>
+            </w:r>
+            <w:r>
+              <w:rPr>
+                <w:rFonts w:ascii="Verdana" w:hAnsi="Verdana"/>
+                <w:sz w:val="20"/>
+                <w:szCs w:val="20"/>
+              </w:rPr>
+              <w:t xml:space="preserve"> </w:t>
+            </w:r>
+            <w:r>
+              <w:rPr>
+                <w:rFonts w:ascii="Verdana" w:hAnsi="Verdana"/>
+                <w:b/>
+                <w:sz w:val="20"/>
+                <w:szCs w:val="20"/>
+              </w:rPr>
+              <w:t>10/28</w:t>
+            </w:r>
+            <w:r>
+              <w:rPr>
+                <w:rFonts w:ascii="Verdana" w:hAnsi="Verdana"/>
+                <w:sz w:val="20"/>
+                <w:szCs w:val="20"/>
+              </w:rPr>
+              <w:t xml:space="preserve">. </w:t>
             </w:r>
           </w:p>
         </w:tc>
@@ -1800,6 +1970,17 @@
     <w:name w:val="No List"/>
     <w:semiHidden/>
     <w:unhideWhenUsed/>
+  </w:style>
+  <w:style w:type="paragraph" w:styleId="ListParagraph">
+    <w:name w:val="List Paragraph"/>
+    <w:basedOn w:val="Normal"/>
+    <w:uiPriority w:val="34"/>
+    <w:qFormat/>
+    <w:rsid w:val="00807931"/>
+    <w:pPr>
+      <w:ind w:left="720"/>
+      <w:contextualSpacing/>
+    </w:pPr>
   </w:style>
 </w:styles>
 </file>

</xml_diff>

<commit_message>
decided to use late day for final architecture
</commit_message>
<xml_diff>
--- a/p2_plan.docx
+++ b/p2_plan.docx
@@ -17,15 +17,15 @@
         <w:tblLook w:val="0000"/>
       </w:tblPr>
       <w:tblGrid>
-        <w:gridCol w:w="989"/>
+        <w:gridCol w:w="1017"/>
         <w:gridCol w:w="1465"/>
         <w:gridCol w:w="1332"/>
-        <w:gridCol w:w="1425"/>
-        <w:gridCol w:w="1137"/>
+        <w:gridCol w:w="1423"/>
+        <w:gridCol w:w="1136"/>
         <w:gridCol w:w="1034"/>
         <w:gridCol w:w="1685"/>
-        <w:gridCol w:w="3080"/>
-        <w:gridCol w:w="3153"/>
+        <w:gridCol w:w="3068"/>
+        <w:gridCol w:w="3140"/>
       </w:tblGrid>
       <w:tr>
         <w:trPr>
@@ -1191,7 +1191,15 @@
                 <w:sz w:val="20"/>
                 <w:szCs w:val="20"/>
               </w:rPr>
-              <w:t>28-Oct</w:t>
+              <w:t>Decided to use late day so 29</w:t>
+            </w:r>
+            <w:r>
+              <w:rPr>
+                <w:rFonts w:ascii="Verdana" w:hAnsi="Verdana"/>
+                <w:sz w:val="20"/>
+                <w:szCs w:val="20"/>
+              </w:rPr>
+              <w:t>-Oct</w:t>
             </w:r>
           </w:p>
         </w:tc>
@@ -1424,7 +1432,16 @@
                 <w:sz w:val="20"/>
                 <w:szCs w:val="20"/>
               </w:rPr>
-              <w:t>10/28</w:t>
+              <w:t>10/2</w:t>
+            </w:r>
+            <w:r>
+              <w:rPr>
+                <w:rFonts w:ascii="Verdana" w:hAnsi="Verdana"/>
+                <w:b/>
+                <w:sz w:val="20"/>
+                <w:szCs w:val="20"/>
+              </w:rPr>
+              <w:t>9</w:t>
             </w:r>
             <w:r>
               <w:rPr>
@@ -1638,7 +1655,15 @@
                 <w:sz w:val="20"/>
                 <w:szCs w:val="20"/>
               </w:rPr>
-              <w:t>27-Oct</w:t>
+              <w:t>28</w:t>
+            </w:r>
+            <w:r>
+              <w:rPr>
+                <w:rFonts w:ascii="Verdana" w:hAnsi="Verdana"/>
+                <w:sz w:val="20"/>
+                <w:szCs w:val="20"/>
+              </w:rPr>
+              <w:t>-Oct</w:t>
             </w:r>
           </w:p>
         </w:tc>

</xml_diff>